<commit_message>
Lagt till två diagram.
</commit_message>
<xml_diff>
--- a/Socioekonomisk_analys_NMS.docx
+++ b/Socioekonomisk_analys_NMS.docx
@@ -83,7 +83,7 @@
         <w:pStyle w:val="Date"/>
       </w:pPr>
       <w:r>
-        <w:t xml:space="preserve">2024-10-28</w:t>
+        <w:t xml:space="preserve">2024-10-30</w:t>
       </w:r>
     </w:p>
     <w:bookmarkStart w:id="20" w:name="inledning"/>
@@ -169,7 +169,7 @@
       </w:r>
     </w:p>
     <w:bookmarkEnd w:id="20"/>
-    <w:bookmarkStart w:id="35" w:name="demografisk-bakgrund"/>
+    <w:bookmarkStart w:id="39" w:name="demografisk-bakgrund"/>
     <w:p>
       <w:pPr>
         <w:pStyle w:val="Rubrik1"/>
@@ -1653,7 +1653,17 @@
       <w:bookmarkStart w:id="24" w:name="fig:unnamed-chunk-2"/>
       <w:bookmarkEnd w:id="24"/>
       <w:r>
-        <w:t xml:space="preserve">Diagram 1. Befolkningsutveckling i Norra Mellansverige år 2010–2023 (Källa: SCB)</w:t>
+        <w:rPr>
+          <w:iCs/>
+          <w:i/>
+        </w:rPr>
+        <w:t xml:space="preserve">Diagram 1.</w:t>
+      </w:r>
+      <w:r>
+        <w:t xml:space="preserve"> </w:t>
+      </w:r>
+      <w:r>
+        <w:t xml:space="preserve">Befolkningsutveckling i Norra Mellansverige år 2010–2023 (Källa: SCB)</w:t>
       </w:r>
     </w:p>
     <w:p>
@@ -1718,7 +1728,17 @@
       <w:bookmarkStart w:id="28" w:name="fig:unnamed-chunk-3"/>
       <w:bookmarkEnd w:id="28"/>
       <w:r>
-        <w:t xml:space="preserve">Diagram 2. Befolkningsförändringar i Norra Mellansverige 2023 efter kategori (Källa: SCB)</w:t>
+        <w:rPr>
+          <w:iCs/>
+          <w:i/>
+        </w:rPr>
+        <w:t xml:space="preserve">Diagram 2.</w:t>
+      </w:r>
+      <w:r>
+        <w:t xml:space="preserve"> </w:t>
+      </w:r>
+      <w:r>
+        <w:t xml:space="preserve">Befolkningsförändringar i Norra Mellansverige 2023 efter kategori (Källa: SCB)</w:t>
       </w:r>
     </w:p>
     <w:p>
@@ -1791,7 +1811,17 @@
       <w:bookmarkStart w:id="32" w:name="fig:unnamed-chunk-4"/>
       <w:bookmarkEnd w:id="32"/>
       <w:r>
-        <w:t xml:space="preserve">Diagram 3. Invandring till Norra Mellansverige 2000–2023 (Källa: SCB)</w:t>
+        <w:rPr>
+          <w:iCs/>
+          <w:i/>
+        </w:rPr>
+        <w:t xml:space="preserve">Diagram 3.</w:t>
+      </w:r>
+      <w:r>
+        <w:t xml:space="preserve"> </w:t>
+      </w:r>
+      <w:r>
+        <w:t xml:space="preserve">Invandring till Norra Mellansverige 2000–2023 (Källa: SCB)</w:t>
       </w:r>
     </w:p>
     <w:p>
@@ -1811,7 +1841,7 @@
       </w:r>
     </w:p>
     <w:bookmarkEnd w:id="33"/>
-    <w:bookmarkStart w:id="34" w:name="X90cc7ce64aab4804c685031ea9746c436d01218"/>
+    <w:bookmarkStart w:id="38" w:name="X90cc7ce64aab4804c685031ea9746c436d01218"/>
     <w:p>
       <w:pPr>
         <w:pStyle w:val="Rubrik2"/>
@@ -1839,6 +1869,73 @@
     </w:p>
     <w:p>
       <w:pPr>
+        <w:pStyle w:val="CaptionedFigure"/>
+      </w:pPr>
+      <w:r>
+        <w:drawing>
+          <wp:inline>
+            <wp:extent cx="5753100" cy="3595687"/>
+            <wp:effectExtent b="0" l="0" r="0" t="0"/>
+            <wp:docPr descr="Diagram 4. Befolkningsförändring i Norra Mellansverige år 2019-2029 respektive 2023-2033 i absoluta tal (Källa: SCB)" title="" id="35" name="Picture"/>
+            <a:graphic>
+              <a:graphicData uri="http://schemas.openxmlformats.org/drawingml/2006/picture">
+                <pic:pic>
+                  <pic:nvPicPr>
+                    <pic:cNvPr descr="Socioekonomisk_analys_NMS_files/figure-docx/unnamed-chunk-5-1.png" id="36" name="Picture"/>
+                    <pic:cNvPicPr>
+                      <a:picLocks noChangeArrowheads="1" noChangeAspect="1"/>
+                    </pic:cNvPicPr>
+                  </pic:nvPicPr>
+                  <pic:blipFill>
+                    <a:blip r:embed="rId34"/>
+                    <a:stretch>
+                      <a:fillRect/>
+                    </a:stretch>
+                  </pic:blipFill>
+                  <pic:spPr bwMode="auto">
+                    <a:xfrm>
+                      <a:off x="0" y="0"/>
+                      <a:ext cx="5753100" cy="3595687"/>
+                    </a:xfrm>
+                    <a:prstGeom prst="rect">
+                      <a:avLst/>
+                    </a:prstGeom>
+                    <a:noFill/>
+                    <a:ln w="9525">
+                      <a:noFill/>
+                      <a:headEnd/>
+                      <a:tailEnd/>
+                    </a:ln>
+                  </pic:spPr>
+                </pic:pic>
+              </a:graphicData>
+            </a:graphic>
+          </wp:inline>
+        </w:drawing>
+      </w:r>
+    </w:p>
+    <w:p>
+      <w:pPr>
+        <w:pStyle w:val="ImageCaption"/>
+      </w:pPr>
+      <w:bookmarkStart w:id="37" w:name="fig:unnamed-chunk-5"/>
+      <w:bookmarkEnd w:id="37"/>
+      <w:r>
+        <w:rPr>
+          <w:iCs/>
+          <w:i/>
+        </w:rPr>
+        <w:t xml:space="preserve">Diagram 4.</w:t>
+      </w:r>
+      <w:r>
+        <w:t xml:space="preserve"> </w:t>
+      </w:r>
+      <w:r>
+        <w:t xml:space="preserve">Befolkningsförändring i Norra Mellansverige år 2019-2029 respektive 2023-2033 i absoluta tal (Källa: SCB)</w:t>
+      </w:r>
+    </w:p>
+    <w:p>
+      <w:pPr>
         <w:pStyle w:val="BodyText"/>
       </w:pPr>
       <w:r>
@@ -1871,7 +1968,18 @@
     </w:p>
     <w:p>
       <w:pPr>
-        <w:pStyle w:val="BodyText"/>
+        <w:pStyle w:val="SourceCode"/>
+      </w:pPr>
+      <w:r>
+        <w:rPr>
+          <w:rStyle w:val="VerbatimChar"/>
+        </w:rPr>
+        <w:t xml:space="preserve">## NULL</w:t>
+      </w:r>
+    </w:p>
+    <w:p>
+      <w:pPr>
+        <w:pStyle w:val="FirstParagraph"/>
       </w:pPr>
       <w:r>
         <w:t xml:space="preserve">När vi delar upp befolkningsprognosen per län så ser vi att det finns skillnader inom Norra Mellansverige där Värmland har det största tappet i befolkningstillväxt på 10 års sikt i 2021 års prognos jämfört med prognosen året innan. I jämförelsen 2020-2030 hade Värmland en förväntad total ökning på knappt 4 900 personer, men förändringen 2021-2031 i 2021 års prognos visar en förväntad minskning på drygt 3 000 personer. I 2021 års prognos förväntas befolkningen minska i samtliga län fram till 2031.</w:t>
@@ -1885,9 +1993,9 @@
         <w:t xml:space="preserve">De största förändringarna sett till åldersgrupper är bland barn och unga, där man i föregående framskrivning såg en ökning. I 2021 års framskrivning förväntas även befolkningen 0-19 år minska. Den största skillnaden mellan framskrivningarna när det gäller den arbetsföra befolkningen syns i Värmland, där den tidigare förväntade minskningen med 3 800 personer nu ökat till en förväntad minskning med 6 800 personer till 2031.</w:t>
       </w:r>
     </w:p>
-    <w:bookmarkEnd w:id="34"/>
-    <w:bookmarkEnd w:id="35"/>
-    <w:bookmarkStart w:id="40" w:name="utbildning"/>
+    <w:bookmarkEnd w:id="38"/>
+    <w:bookmarkEnd w:id="39"/>
+    <w:bookmarkStart w:id="44" w:name="utbildning"/>
     <w:p>
       <w:pPr>
         <w:pStyle w:val="Rubrik1"/>
@@ -1921,7 +2029,7 @@
         <w:t xml:space="preserve">Utbildningsnivå används ofta som en indikator på humankapitalet i samhället och är en viktig förutsättning för regional attraktivitet, utveckling och tillväxt. Ett vanligt förekommande humankapitalmått är andelen av befolkningen med högre utbildning, vilket oftast definieras som minst treårig eftergymnasial utbildning. Vi har i denna analys valt att inkludera all eftergymnasial utbildning för att fånga in samtlig eftergymnasial utbildning, såsom de viktiga yrkeshögskoleutbildningar som sker i samverkan med det lokala arbetslivet och där studenterna i mycket hög grad går direkt till jobb.</w:t>
       </w:r>
     </w:p>
-    <w:bookmarkStart w:id="36" w:name="befolkning-med-eftergymnasial-utbildning"/>
+    <w:bookmarkStart w:id="40" w:name="befolkning-med-eftergymnasial-utbildning"/>
     <w:p>
       <w:pPr>
         <w:pStyle w:val="Rubrik2"/>
@@ -1995,8 +2103,8 @@
         <w:t xml:space="preserve">De låga utbildningsnivåerna i Värmland, Dalarna och Gävleborg kan delvis spegla de dominerande branscherna i länen, som byggverksamhet, skogs-, stål- och verkstadsindustri. För många av de här jobben räcker det med en yrkesutbildning på gymnasienivå, men de är viktiga för tillväxten i Norra Mellansverige. Det är viktigt att fler i Värmland, Dalarna och Gävleborg går längre i utbildningskedjan, men behovet av högutbildad kompetens behöver kopplas ihop med arbetsmarknaden i länen så att man möter upp kompetensbehoven hos näringsliv och offentlig sektor. Om fler invånare i Norra Mellansverige når en högre utbildningsnivå och det samtidigt inte finns ett matchande behov riskerar dessa människor istället att tvingas bort från regionen i jakt på ett passande jobb.</w:t>
       </w:r>
     </w:p>
-    <w:bookmarkEnd w:id="36"/>
-    <w:bookmarkStart w:id="37" w:name="övergång-från-grundskolan-till-gymnasiet"/>
+    <w:bookmarkEnd w:id="40"/>
+    <w:bookmarkStart w:id="41" w:name="övergång-från-grundskolan-till-gymnasiet"/>
     <w:p>
       <w:pPr>
         <w:pStyle w:val="Rubrik2"/>
@@ -2070,8 +2178,8 @@
         <w:t xml:space="preserve">När vi ser på genomströmningen på gymnasiet och andelen elever som avslutar studierna med examen inom tre eller fyra år så ligger Värmland och Gävleborg över riket för både yrkesprogram och högskoleförberedande program. I Dalarna är det på båda programmen en lägre andel av eleverna som kommer igenom på tre år, men fler som sedan går klart högskoleförberedande program på fyra år jämfört med rikssnittet.</w:t>
       </w:r>
     </w:p>
-    <w:bookmarkEnd w:id="37"/>
-    <w:bookmarkStart w:id="38" w:name="Xa0fdc2f3f53c9f5b3c0311eda7028a2638f0e9a"/>
+    <w:bookmarkEnd w:id="41"/>
+    <w:bookmarkStart w:id="42" w:name="Xa0fdc2f3f53c9f5b3c0311eda7028a2638f0e9a"/>
     <w:p>
       <w:pPr>
         <w:pStyle w:val="Rubrik2"/>
@@ -2121,8 +2229,8 @@
         <w:t xml:space="preserve">På kommunnivå har det också skett stora förändringar om vi jämför andelarna kvinnor och män som gått vidare till högskola inom tre år under dessa fem år . I Värmland är Eda den kommun som ser den största ökningen bland både kvinnor och män som går till högskola inom tre år efter gymnasiet. Andelen kvinnor har ökat med nästan 35 procentenheter medan andelen män ökat med nästan elva procentenheter. Kullarna är dock små, mellan 21-36 personer, vilket innebär att varje individ får stort genomslag procentuellt. Den största minskningen bland kvinnor i Värmland syns i Hagfors, där minskningen är nästan 15 procentenheter under dessa fem år. Den största minskningen bland män har skett i Kristinehamn, med drygt 12 procentenheter färre män som gick till högskola inom tre år efter gymnasiet. I Dalarna har den största ökningen bland kvinnor skett i Malung-Sälen, med 21 procentenheter. Bland männen är ökningen störst i Vansbro, där nästan 14 procentenheter fler män gick vidare till högskola i slutet av femårsperioden. Även i dessa kommuner är kullarna ganska små, mellan 17-43 personer, så siffrorna bör tolkas med försiktighet. Den största minskningen bland kvinnor i Dalarna har skett i Leksand, där minskningen är drygt fyra procentenheter. Den största minskningen bland män syns i Säter, med nästan 26 procentenheter färre män gått till högskola inom tre år efter gymnasiet. Den största ökningen bland både kvinnor och män i Gävleborg har skett i Ljusdals kommun, där drygt 22 procentenheter fler kvinnor och nästan 14 procentenheter fler män gått vidare till högskola i slutet av femårsperioden. Den största minskningen bland kvinnor syns i Hofors, en minskning med drygt elva procentenheter. Bland männen är minskningen störst i Ovanåker, där 21 procentenheter färre män gick vidare till högskola inom tre år efter gymnasiet.</w:t>
       </w:r>
     </w:p>
-    <w:bookmarkEnd w:id="38"/>
-    <w:bookmarkStart w:id="39" w:name="X53ddddaa6b74246a848a2457da46333593cc31c"/>
+    <w:bookmarkEnd w:id="42"/>
+    <w:bookmarkStart w:id="43" w:name="X53ddddaa6b74246a848a2457da46333593cc31c"/>
     <w:p>
       <w:pPr>
         <w:pStyle w:val="Rubrik2"/>
@@ -2188,9 +2296,9 @@
         <w:t xml:space="preserve">Unga behöver också inspireras att utbilda sig för den regionala arbetsmarknaden eller rustas för att på sikt starta eget företag och se egenföretagande som en försörjningsmöjlighet. Ett närmare samarbete mellan arbetsgivare och utbildare och ett större fokus på innovation och entreprenörskap skulle bättre kunna möta den regionala kompetensförsörjningen och gynna regionens tillväxt.</w:t>
       </w:r>
     </w:p>
-    <w:bookmarkEnd w:id="39"/>
-    <w:bookmarkEnd w:id="40"/>
-    <w:bookmarkStart w:id="48" w:name="arbetsmarknad"/>
+    <w:bookmarkEnd w:id="43"/>
+    <w:bookmarkEnd w:id="44"/>
+    <w:bookmarkStart w:id="52" w:name="arbetsmarknad"/>
     <w:p>
       <w:pPr>
         <w:pStyle w:val="Rubrik1"/>
@@ -2224,7 +2332,7 @@
         <w:t xml:space="preserve">Redan innan Covid-19-pandemin bröt ut började de senaste årens högkonjunktur mattas av men pandemin innebar en väldig inbromsning av ekonomin. Vissa branscher drabbades mycket hårt av pandemin och restriktionerna. För Norra Mellansveriges del gällde det särskilt gränshandeln mot Norge, som är betydande i delar av Värmland, och besöksnäringen i Dalarna. Även tillverkningsindustrin drabbades av minskad efterfrågan, med omfattande varsel som följd. Världsekonomin har dock återhämtat sig igen efter pandemin. Under senare delen av 2022 kommer Sverige åter gå in i en mild högkonjunktur, enligt Konjunkturinstitutets bedömning, givet att smittspridningen fortsätter minska. Arbetslösheten förväntas dock vara fortsatt relativt hög. Samtidigt måste påpekas att Konjunkturinstitutets prognos togs fram innan kriget i Ukraina inleddes och det är i skrivande stund osäkert vilken påverkan det kan komma att få på ekonomi och arbetsmarknader i Norra Mellansverige.</w:t>
       </w:r>
     </w:p>
-    <w:bookmarkStart w:id="41" w:name="sysselsättningsgrad-och-arbetslöshet"/>
+    <w:bookmarkStart w:id="45" w:name="sysselsättningsgrad-och-arbetslöshet"/>
     <w:p>
       <w:pPr>
         <w:pStyle w:val="Rubrik2"/>
@@ -2290,8 +2398,8 @@
         <w:t xml:space="preserve">Det finns också stora skillnader mellan olika grupper. Personer med kort utbildning, ungdomar och utrikes födda är tre grupper som har en särskilt svag ställning på arbetsmarknaden. Även personer med nedsatt arbetsförmåga har ofta svårare att ta sig in på arbetsmarknaden.</w:t>
       </w:r>
     </w:p>
-    <w:bookmarkEnd w:id="41"/>
-    <w:bookmarkStart w:id="45" w:name="X386e978f9c26e048dbaead6c1ddf68c9608e352"/>
+    <w:bookmarkEnd w:id="45"/>
+    <w:bookmarkStart w:id="49" w:name="X386e978f9c26e048dbaead6c1ddf68c9608e352"/>
     <w:p>
       <w:pPr>
         <w:pStyle w:val="Rubrik2"/>
@@ -2309,7 +2417,7 @@
         <w:t xml:space="preserve">Arbetsmarknaden för särskilt utsatta grupper</w:t>
       </w:r>
     </w:p>
-    <w:bookmarkStart w:id="42" w:name="ungdomar"/>
+    <w:bookmarkStart w:id="46" w:name="ungdomar"/>
     <w:p>
       <w:pPr>
         <w:pStyle w:val="Rubrik3"/>
@@ -2359,8 +2467,8 @@
         <w:t xml:space="preserve">Skillnaderna mellan länen och könen vad gäller ungdomsarbetslöshet generellt gäller också långtidsarbetslöshet. Långtidsarbetslösheten bland unga är betydligt högre i Gävleborg jämfört med övriga län i Norra Mellansverige samt riket. Värmland är i nivå med riket medan Dalarna befinner sig något under. Långtidsarbetslöshet bland ungdomar är särskilt problematiskt eftersom det kan få stora konsekvenser för individens framtidsmöjligheter. Längre perioder av arbetslöshet i unga år gör det betydligt svårare att etablera sig på arbetsmarknaden och har också negativa effekter på den framtida löneutvecklingen.</w:t>
       </w:r>
     </w:p>
-    <w:bookmarkEnd w:id="42"/>
-    <w:bookmarkStart w:id="43" w:name="utrikes-födda"/>
+    <w:bookmarkEnd w:id="46"/>
+    <w:bookmarkStart w:id="47" w:name="utrikes-födda"/>
     <w:p>
       <w:pPr>
         <w:pStyle w:val="Rubrik3"/>
@@ -2426,8 +2534,8 @@
         <w:t xml:space="preserve">För att klara den framtida kompetensförsörjningen, med en demografisk struktur med allt färre i arbetsför ålder per pensionär, barn och ungdom, är en stor utmaning hur man ska få den stora gruppen lågutbildade utrikes födda i arbete. En del i denna grupp har inte ens fullgjort grundskolan och har således en tämligen lång väg till en gymnasieexamen. Här finns en potential i de som är överutbildade för sina yrken. Denna grupp torde vara enklare att med insatser förflytta till mer kvalificerade arbetsuppgifter och därmed frigöra mindre kvalificerade arbeten till de som saknar gymnasieexamen. Även för de som saknar gymnasieexamen kan insatser behövas, men det är sannolikt enklare för gruppen att tillgodogöra sig en konkret yrkesutbildning än att fullgöra en hel gymnasieutbildning. Det finns vissa indikationer på att vi har varit mer fokuserade på att få nyanlända i arbete än att se till kvaliteten på matchningen, ett fullt rimligt fokus då antalet nyanlända i etablering har varit högt under många år. Om invandringen fortsätter att minska och arbetskraftsbristen håller i sig – åtminstone på lite längre sikt – behöver vi möjligen titta mer på hur matchningen fungerar, och där utgör överutbildade en potential.</w:t>
       </w:r>
     </w:p>
-    <w:bookmarkEnd w:id="43"/>
-    <w:bookmarkStart w:id="44" w:name="personer-med-funktionsnedsättning"/>
+    <w:bookmarkEnd w:id="47"/>
+    <w:bookmarkStart w:id="48" w:name="personer-med-funktionsnedsättning"/>
     <w:p>
       <w:pPr>
         <w:pStyle w:val="Rubrik3"/>
@@ -2469,9 +2577,9 @@
         <w:t xml:space="preserve">Cirka 16 procent av befolkningen 16-64 år har en funktionsnedsättning. 42 procent av dessa har nedsatt arbetsförmåga.</w:t>
       </w:r>
     </w:p>
-    <w:bookmarkEnd w:id="44"/>
-    <w:bookmarkEnd w:id="45"/>
-    <w:bookmarkStart w:id="46" w:name="arbetsmarknaden-under-covid-19-pandemin"/>
+    <w:bookmarkEnd w:id="48"/>
+    <w:bookmarkEnd w:id="49"/>
+    <w:bookmarkStart w:id="50" w:name="arbetsmarknaden-under-covid-19-pandemin"/>
     <w:p>
       <w:pPr>
         <w:pStyle w:val="Rubrik2"/>
@@ -2545,8 +2653,8 @@
         <w:t xml:space="preserve">Pandemin kan också ha fått andra effekter på arbetsmarknaden. En tydlig konsekvens är att många arbeten till viss del har ändrat karaktär i samband med att arbetsmarknaden har ställt om mot ökad digitalisering. Behov av arbetskraft med kunskaper inom digitala verktyg kan ha ökat inom många branscher. Samtidigt har distansarbete blivit allt vanligare vilket gör att människors möjliga arbetsmarknad har utvidgats geografiskt. Det betyder att arbetsgivare i Norra Mellansverige kan söka arbetskraft i hela landet, samtidigt som människor i Norra Mellansverige har större möjlighet att bo här men arbeta för arbetsgivare lokaliserade till andra regioner. Vilka konsekvenser det får för sysselsättning, arbetslöshet och matchning i Norra Mellansverige återstår att se.</w:t>
       </w:r>
     </w:p>
-    <w:bookmarkEnd w:id="46"/>
-    <w:bookmarkStart w:id="47" w:name="en-könssegregerad-arbetsmarknad"/>
+    <w:bookmarkEnd w:id="50"/>
+    <w:bookmarkStart w:id="51" w:name="en-könssegregerad-arbetsmarknad"/>
     <w:p>
       <w:pPr>
         <w:pStyle w:val="Rubrik2"/>
@@ -2604,9 +2712,9 @@
         <w:t xml:space="preserve">En könssegregerad arbetsmarknad motverkar dynamik och tillväxt. Rörligheten på arbetsmarknaden hindras när män och kvinnor är låsta inom rådande könsstrukturer. Människor begränsas också i sina yrkesval vilket innebär att många kanske arbetar inom yrken där de inte når sin fulla potential, eller att utbildningsvalen inte motsvarar arbetsmarknadens behov i den utsträckning som hade kunnat vara fallet om könsnormerna varit mindre starka. Många potentiellt duktiga kvinnliga ledare kanske avstår från att söka ledarutbildningar eller ledaryrken på grund av bristen på förebilder och motverkande normer. I slutändan kan en könssegregerad arbetsmarknad minska länens attraktionskraft för både nuvarande invånare och potentiella inflyttare.</w:t>
       </w:r>
     </w:p>
-    <w:bookmarkEnd w:id="47"/>
-    <w:bookmarkEnd w:id="48"/>
-    <w:bookmarkStart w:id="53" w:name="ohälsa"/>
+    <w:bookmarkEnd w:id="51"/>
+    <w:bookmarkEnd w:id="52"/>
+    <w:bookmarkStart w:id="57" w:name="ohälsa"/>
     <w:p>
       <w:pPr>
         <w:pStyle w:val="Rubrik1"/>
@@ -2640,7 +2748,7 @@
         <w:t xml:space="preserve">Ohälsan är högre i Norra Mellansverige jämfört med riket. Alla tre länen finns också på listan över de fem län där den psykiska ohälsan ökar mest - med 22-23 procent mellan 2010 och 2019 . För Norra Mellansverige innebär det stora kostnader i form av både uteblivna skatteintäkter och kostnader för hälso- och sjukvård.</w:t>
       </w:r>
     </w:p>
-    <w:bookmarkStart w:id="49" w:name="X0944cf28b4768a53061dadc5137fea9515a3a0c"/>
+    <w:bookmarkStart w:id="53" w:name="X0944cf28b4768a53061dadc5137fea9515a3a0c"/>
     <w:p>
       <w:pPr>
         <w:pStyle w:val="Rubrik2"/>
@@ -2714,8 +2822,8 @@
         <w:t xml:space="preserve">En bidragande orsak till kvinnors högre psykiska ohälsa är den ojämställda fördelningen av hemarbetet. Forskning har visat att kvinnors självrapporterade psykiska stress är högre bland de som lägger mer tid på både betalt arbete och obetalt hushållsarbete. I studien kunde man inte se samma mönster hos män. Resultaten innebär att könsskillnaden i stressrelaterad psykisk ohälsa skulle kunna minska om männen tog mer ansvar för det obetalda hemarbetet.</w:t>
       </w:r>
     </w:p>
-    <w:bookmarkEnd w:id="49"/>
-    <w:bookmarkStart w:id="50" w:name="självskattad-hälsa"/>
+    <w:bookmarkEnd w:id="53"/>
+    <w:bookmarkStart w:id="54" w:name="självskattad-hälsa"/>
     <w:p>
       <w:pPr>
         <w:pStyle w:val="Rubrik2"/>
@@ -2741,8 +2849,8 @@
         <w:t xml:space="preserve">Som komplement till ohälsotal och sjukpenningtal, som mäter ohälsa bland den del av befolkningen med anknytning till arbetsmarknaden, finns enkätuppgifter som mäter subjektiv hälsa utifrån hela befolkningen. En vanlig källa är den Nationella Folkhälsoenkäten som genomförs av Folkhälsomyndigheten. Självskattad hälsa är ett vanligt och sammanfattande mått på subjektiv hälsa. Till skillnad från ohälso- och sjukpenningtalen, där Norra Mellansverige sticker ut negativt, finns det ingen signifikant skillnad mot vare sig riket eller mellan de tre länen (de skillnader som finns är inom ramen för konfidensintervallen). 68-71 procent av kvinnorna och 71-75 procent bland männen uppger att de har en bra eller mycket bra hälsa. Cirka sex procent av kvinnorna och männen uppger att de har en dålig eller mycket dålig hälsa.</w:t>
       </w:r>
     </w:p>
-    <w:bookmarkEnd w:id="50"/>
-    <w:bookmarkStart w:id="51" w:name="hälsan-under-pandemin"/>
+    <w:bookmarkEnd w:id="54"/>
+    <w:bookmarkStart w:id="55" w:name="hälsan-under-pandemin"/>
     <w:p>
       <w:pPr>
         <w:pStyle w:val="Rubrik2"/>
@@ -2776,8 +2884,8 @@
         <w:t xml:space="preserve">Trots att Covid-19 är en allvarlig sjukdom är sjukdomstillståndet dock övergående för de allra flesta som drabbats. För vissa har dock Covid-sjukdomen inneburit mer långvarig besvär. Ca 30 000 svenskar har diagnosticerats med postcovid , långvariga symptom som uppstått till följd av tidigare Covid-sjukdom och som i vissa fall har stor inverkan på livskvalitén hos den enskilde. Postcovid är vanligare bland de som drabbades av allvarlig sjukdom, men sett i relation till alla som haft Covid-infektion är det fortfarande en relativt ovanlig diagnos. Det är därmed oklart i vilken utsträckning Covid-19 påverkar den allmänna folkhälsan i ett längre perspektiv. Oklarheten gäller också befolkningens psykiska hälsa. Symptom som sömnsvårigheter, trötthet, oro och ångest ökade under pandemin. Om ökningen håller i sig på sikt, efter att restriktionerna har släppt, återstår att se.</w:t>
       </w:r>
     </w:p>
-    <w:bookmarkEnd w:id="51"/>
-    <w:bookmarkStart w:id="52" w:name="ekonomiskt-utanförskap"/>
+    <w:bookmarkEnd w:id="55"/>
+    <w:bookmarkStart w:id="56" w:name="ekonomiskt-utanförskap"/>
     <w:p>
       <w:pPr>
         <w:pStyle w:val="Rubrik2"/>
@@ -2875,9 +2983,9 @@
         <w:t xml:space="preserve">Även bland personer med funktionsnedsättning är det ekonomiska utanförskapet stort i relation till befolkningen i helhet. Även här beror det till stor del på gruppens lägre arbetsmarknadsdeltagande. I Nationella Folkhälsoenkäten ställs frågor kring ekonomi. Sex av tio personer med funktionsnedsättning har svårt att få ekonomin att gå ihop och två tredjedelar oroar sig för sin framtida ekonomiska situation, visar analyser baserade på Myndigheten för Delaktighets nationella undersökningspanel.</w:t>
       </w:r>
     </w:p>
-    <w:bookmarkEnd w:id="52"/>
-    <w:bookmarkEnd w:id="53"/>
-    <w:bookmarkStart w:id="62" w:name="näringsliv"/>
+    <w:bookmarkEnd w:id="56"/>
+    <w:bookmarkEnd w:id="57"/>
+    <w:bookmarkStart w:id="66" w:name="näringsliv"/>
     <w:p>
       <w:pPr>
         <w:pStyle w:val="Rubrik1"/>
@@ -2909,7 +3017,7 @@
         <w:t xml:space="preserve">Tillverkningsindustrin är fortfarande viktig i Norra Mellansverige, och förväntas vara viktig även i framtiden, men sysselsätter allt färre personer. I takt med att sysselsättningen inom industrin har minskat har den ökat inom andra branscher, främst i den offentliga sektorn men också inom besöksnäring (främst i Dalarna) och handel (där gränshandeln vuxit stort i Värmland).</w:t>
       </w:r>
     </w:p>
-    <w:bookmarkStart w:id="56" w:name="X468018e786d62984380188f95e707532d6e90b2"/>
+    <w:bookmarkStart w:id="60" w:name="X468018e786d62984380188f95e707532d6e90b2"/>
     <w:p>
       <w:pPr>
         <w:pStyle w:val="Rubrik2"/>
@@ -2935,7 +3043,7 @@
         <w:t xml:space="preserve">Vi kommer i framtiden inte att kunna organisera samhället som vi har gjort hittills, vilket kommer att påverka hela samhället och inte minst näringslivet. Det finns två orsaker till att det förhåller sig så, klimatförändringarna och den demografiska strukturen. Båda dessa kräver var och en för sig att en omställning sker men kommer tillsammans att förstärka detta omvandlingstryck.</w:t>
       </w:r>
     </w:p>
-    <w:bookmarkStart w:id="54" w:name="klimatförändringarna"/>
+    <w:bookmarkStart w:id="58" w:name="klimatförändringarna"/>
     <w:p>
       <w:pPr>
         <w:pStyle w:val="Rubrik3"/>
@@ -2969,8 +3077,8 @@
         <w:t xml:space="preserve">Tillverkningsindustrin står för en stor andel av utsläppen och för att klara klimatomställningen krävs att de i snabb takt ställer om till en fossilfri produktion. Livsmedel och transporter är två andra områden som kommer att behöva ställas om för att uppnå målet om ett fossilfritt Sverige.</w:t>
       </w:r>
     </w:p>
-    <w:bookmarkEnd w:id="54"/>
-    <w:bookmarkStart w:id="55" w:name="en-förändrad-demografisk-struktur"/>
+    <w:bookmarkEnd w:id="58"/>
+    <w:bookmarkStart w:id="59" w:name="en-förändrad-demografisk-struktur"/>
     <w:p>
       <w:pPr>
         <w:pStyle w:val="Rubrik3"/>
@@ -3002,9 +3110,9 @@
         <w:t xml:space="preserve">Här bör särskilt nämnas den stora grupp invandrare som anlänt till Sverige under de senaste 5-10 åren. Givet den utmaning vi står inför med en ökad andel äldre, utgör denna grupp en demografisk potential, men då behöver de komma i arbete. Redan idag har dock utrikes födda stor betydelse för kompetensförsörjningen där nästan 20 procent av de förvärvsarbetande på svensk arbetsmarknad är födda utrikes. Drygt en tredjedel av dessa har invandrat till Sverige de senaste 10 åren. I vissa yrkesgrupper är andelen utrikes födda ännu högre, exempelvis är var tredje läkare i Sverige utrikesfödd. Invandring kan underlätta hanteringen av den demografiska utmaningen med en högre andel äldre i befolkningen. På längre sikt är inte invandringen en lösning då även invandrare blir ett år äldre varje år. För att på lång sikt öka andelen yngre i befolkningen behöver barnafödandet öka, tvärtemot den trend vi ser i alla länder med högt välstånd.</w:t>
       </w:r>
     </w:p>
-    <w:bookmarkEnd w:id="55"/>
-    <w:bookmarkEnd w:id="56"/>
-    <w:bookmarkStart w:id="57" w:name="branschernas-sysselsättningsutveckling"/>
+    <w:bookmarkEnd w:id="59"/>
+    <w:bookmarkEnd w:id="60"/>
+    <w:bookmarkStart w:id="61" w:name="branschernas-sysselsättningsutveckling"/>
     <w:p>
       <w:pPr>
         <w:pStyle w:val="Rubrik2"/>
@@ -3038,8 +3146,8 @@
         <w:t xml:space="preserve">Det finns en geografisk dimension av denna strukturomvandling där sysselsatta i branschen tillverkningsindustri i större utsträckning är lokaliserade i glesare områden medan sysselsatta i branschen företagstjänster i större utsträckning är lokaliserade i täta områden, antingen i regioncentra eller i en storstadsregion. Nedgången i antal sysselsatta inom tillverkningsindustri kan leda till en uppgång i företagstjänster, men i en annan kommun eller till och med utanför Norra Mellansverige. Denna risk ökar om utbudet av högutbildad arbetskraft inte utvecklas i samma takt i Norra Mellansverige som i storstadsregionerna, en trend som vi ser i Norra Mellansverige (se avsnittet om utbildning ovan).</w:t>
       </w:r>
     </w:p>
-    <w:bookmarkEnd w:id="57"/>
-    <w:bookmarkStart w:id="58" w:name="omställningskapacitet"/>
+    <w:bookmarkEnd w:id="61"/>
+    <w:bookmarkStart w:id="62" w:name="omställningskapacitet"/>
     <w:p>
       <w:pPr>
         <w:pStyle w:val="Rubrik2"/>
@@ -3081,8 +3189,8 @@
         <w:t xml:space="preserve">Med det sagt så säger denna bild att innovationsförmågan i Norra Mellansverige är låg i jämförelse med andra regioner i Sverige. I EU:s landrapport år 2020 konstateras att Sveriges samtliga NUTS2-regioner med undantag av Norra Mellansverige har en bruttoregionalprodukt (BRP) som ligger över genomsnittet för EU:s regioner. Norra Mellansverige tillhör - tillsammans med Östra Mellansverige, Övre Norrland och Mellersta Norrland – de regioner i Sverige som haft en låg eller till och med negativ produktivitetstillväxt. Norra Mellansverige har också identifierats som en ”middle income trap”-region i EU-kommissionens projekt Industrial Transition, vilket innebär att man inte kan konkurrera med låga löner men samtidigt har svårt att attrahera innovationskapital. Särskilt identifierades en låg innovationskapacitet i små och medelstora företag. Det finns en hög grad av internationalisering inom industrin i Norra Mellansverige men till stor del i de allra största företagen, bland de små och medelstora företagen är internationaliseringskapaciteten och kompetensen låg. Dessa analyser ger en sammantagen bild av Norra Mellansverige som en NUTS2-region med ett stort behov av men låg kapacitet att genomföra en stor omställning.</w:t>
       </w:r>
     </w:p>
-    <w:bookmarkEnd w:id="58"/>
-    <w:bookmarkStart w:id="59" w:name="X2e95f14cc3bfc1e323ade69147f9356b7a78990"/>
+    <w:bookmarkEnd w:id="62"/>
+    <w:bookmarkStart w:id="63" w:name="X2e95f14cc3bfc1e323ade69147f9356b7a78990"/>
     <w:p>
       <w:pPr>
         <w:pStyle w:val="Rubrik2"/>
@@ -3116,8 +3224,8 @@
         <w:t xml:space="preserve">I Långtidsutredningen 2019 konstaterades att vi haft ökade klyftor i Sverige mellan de som står utanför och de som har en stark ställning på arbetsmarknaden. Om Norra Mellansverige behöver genomgå en omställning för att klara såväl klimat- som demografiutmaningarna, har en svag kapacitet att genomföra denna omställning, har en högre andel invånare med svag ställning på arbetsmarknaden och vi samtidigt har ett trygghetssystem där de med svag ställning utsätts för en hårdare bedömning för att få ta del av vad de upplever som rättmätig ersättning på grund av bristande förmåga att delta på arbetsmarknaden, finns risk för att tilliten till samhället sjunker i dessa grupper.</w:t>
       </w:r>
     </w:p>
-    <w:bookmarkEnd w:id="59"/>
-    <w:bookmarkStart w:id="60" w:name="branschbredd"/>
+    <w:bookmarkEnd w:id="63"/>
+    <w:bookmarkStart w:id="64" w:name="branschbredd"/>
     <w:p>
       <w:pPr>
         <w:pStyle w:val="Rubrik2"/>
@@ -3159,8 +3267,8 @@
         <w:t xml:space="preserve">Det största glappet mellan den stad i länet som har störst branschbredd och den som har näst störst syns i Värmland, där Kristinehamn har 23 procentenheter färre branscher representerade än Karlstad. Detta kan jämföras med Dalarna där Borlänge bara har 6 procentenheter färre branscher än Falun. Det här är helt enkelt resultatet av olika strategier i länen. I Värmland satsas det framför allt på Karlstad som länets tillväxtort, medan Falun och Borlänge delar på det ansvaret i Dalarna. Branschbredden bekräftar alltså att dessa olika strategier fungerar.</w:t>
       </w:r>
     </w:p>
-    <w:bookmarkEnd w:id="60"/>
-    <w:bookmarkStart w:id="61" w:name="omsättning-och-antal-arbetsställen"/>
+    <w:bookmarkEnd w:id="64"/>
+    <w:bookmarkStart w:id="65" w:name="omsättning-och-antal-arbetsställen"/>
     <w:p>
       <w:pPr>
         <w:pStyle w:val="Rubrik2"/>
@@ -3202,9 +3310,9 @@
         <w:t xml:space="preserve">I Norra Mellansverige var nästan 13 700 personer sysselsatta inom jordbruk, skogsbruk och fiske år 2020, och många av dessa är skogsägare i form av egenföretagare. Omsättningen inom branschen är dock liten. Trots att branschen har 37 procent av antalet arbetsställen står den bara för knappt fem procent av den totala omsättningen.</w:t>
       </w:r>
     </w:p>
-    <w:bookmarkEnd w:id="61"/>
-    <w:bookmarkEnd w:id="62"/>
-    <w:bookmarkStart w:id="63" w:name="diskussion-och-sammanfattning"/>
+    <w:bookmarkEnd w:id="65"/>
+    <w:bookmarkEnd w:id="66"/>
+    <w:bookmarkStart w:id="67" w:name="diskussion-och-sammanfattning"/>
     <w:p>
       <w:pPr>
         <w:pStyle w:val="Rubrik1"/>
@@ -3286,8 +3394,8 @@
         <w:t xml:space="preserve">Externa chocker behöver inte komma i form av pandemi eller krig. Mindre ”chocker” som kan få stor betydelse för utvecklingen i en region som Norra Mellansverige kan till exempel komma i form av företagsnedläggningar eller etableringar. Samtidigt som externa chocker kan få stor betydelse för utvecklingen i Norra Mellansverige är det dock inte troligt att de påverkar de grundläggande strukturella förutsättningarna. De trender som diskuterats i analysen styrs inte enbart av externa förutsättningar, så som tillgång till jobb. Utbildningsnivåer, könssegregation på arbetsmarknaden, diskriminering och innovationsförmåga påverkas också av bland annat traditioner och normer. Sådana är i regel trögrörliga varför det är troligt att de grundläggande mönster som analysen redogör för kommer att bestå över tid, oavsett utvecklingen i Ukraina eller andra framtida krig, pandemier och andra eventuella händelser.</w:t>
       </w:r>
     </w:p>
-    <w:bookmarkEnd w:id="63"/>
-    <w:bookmarkStart w:id="64" w:name="referenser"/>
+    <w:bookmarkEnd w:id="67"/>
+    <w:bookmarkStart w:id="68" w:name="referenser"/>
     <w:p>
       <w:pPr>
         <w:pStyle w:val="Rubrik1"/>
@@ -3305,7 +3413,7 @@
         <w:t xml:space="preserve">Referenser</w:t>
       </w:r>
     </w:p>
-    <w:bookmarkEnd w:id="64"/>
+    <w:bookmarkEnd w:id="68"/>
     <w:sectPr>
       <w:headerReference r:id="rId10" w:type="even"/>
       <w:headerReference r:id="rId9" w:type="default"/>

</xml_diff>

<commit_message>
Lagt till två diagram med mindre revidering.
</commit_message>
<xml_diff>
--- a/Socioekonomisk_analys_NMS.docx
+++ b/Socioekonomisk_analys_NMS.docx
@@ -169,7 +169,7 @@
       </w:r>
     </w:p>
     <w:bookmarkEnd w:id="20"/>
-    <w:bookmarkStart w:id="39" w:name="demografisk-bakgrund"/>
+    <w:bookmarkStart w:id="43" w:name="demografisk-bakgrund"/>
     <w:p>
       <w:pPr>
         <w:pStyle w:val="Rubrik1"/>
@@ -1613,7 +1613,7 @@
               <a:graphicData uri="http://schemas.openxmlformats.org/drawingml/2006/picture">
                 <pic:pic>
                   <pic:nvPicPr>
-                    <pic:cNvPr descr="Socioekonomisk_analys_NMS_files/figure-docx/unnamed-chunk-2-1.png" id="23" name="Picture"/>
+                    <pic:cNvPr descr="Socioekonomisk_analys_NMS_files/figure-docx/unnamed-chunk-3-1.png" id="23" name="Picture"/>
                     <pic:cNvPicPr>
                       <a:picLocks noChangeArrowheads="1" noChangeAspect="1"/>
                     </pic:cNvPicPr>
@@ -1650,7 +1650,7 @@
       <w:pPr>
         <w:pStyle w:val="ImageCaption"/>
       </w:pPr>
-      <w:bookmarkStart w:id="24" w:name="fig:unnamed-chunk-2"/>
+      <w:bookmarkStart w:id="24" w:name="fig:unnamed-chunk-3"/>
       <w:bookmarkEnd w:id="24"/>
       <w:r>
         <w:rPr>
@@ -1688,7 +1688,7 @@
               <a:graphicData uri="http://schemas.openxmlformats.org/drawingml/2006/picture">
                 <pic:pic>
                   <pic:nvPicPr>
-                    <pic:cNvPr descr="Socioekonomisk_analys_NMS_files/figure-docx/unnamed-chunk-3-1.png" id="27" name="Picture"/>
+                    <pic:cNvPr descr="Socioekonomisk_analys_NMS_files/figure-docx/unnamed-chunk-4-1.png" id="27" name="Picture"/>
                     <pic:cNvPicPr>
                       <a:picLocks noChangeArrowheads="1" noChangeAspect="1"/>
                     </pic:cNvPicPr>
@@ -1725,7 +1725,7 @@
       <w:pPr>
         <w:pStyle w:val="ImageCaption"/>
       </w:pPr>
-      <w:bookmarkStart w:id="28" w:name="fig:unnamed-chunk-3"/>
+      <w:bookmarkStart w:id="28" w:name="fig:unnamed-chunk-4"/>
       <w:bookmarkEnd w:id="28"/>
       <w:r>
         <w:rPr>
@@ -1771,7 +1771,7 @@
               <a:graphicData uri="http://schemas.openxmlformats.org/drawingml/2006/picture">
                 <pic:pic>
                   <pic:nvPicPr>
-                    <pic:cNvPr descr="Socioekonomisk_analys_NMS_files/figure-docx/unnamed-chunk-4-1.png" id="31" name="Picture"/>
+                    <pic:cNvPr descr="Socioekonomisk_analys_NMS_files/figure-docx/unnamed-chunk-5-1.png" id="31" name="Picture"/>
                     <pic:cNvPicPr>
                       <a:picLocks noChangeArrowheads="1" noChangeAspect="1"/>
                     </pic:cNvPicPr>
@@ -1808,7 +1808,7 @@
       <w:pPr>
         <w:pStyle w:val="ImageCaption"/>
       </w:pPr>
-      <w:bookmarkStart w:id="32" w:name="fig:unnamed-chunk-4"/>
+      <w:bookmarkStart w:id="32" w:name="fig:unnamed-chunk-5"/>
       <w:bookmarkEnd w:id="32"/>
       <w:r>
         <w:rPr>
@@ -1841,7 +1841,7 @@
       </w:r>
     </w:p>
     <w:bookmarkEnd w:id="33"/>
-    <w:bookmarkStart w:id="38" w:name="X90cc7ce64aab4804c685031ea9746c436d01218"/>
+    <w:bookmarkStart w:id="42" w:name="X90cc7ce64aab4804c685031ea9746c436d01218"/>
     <w:p>
       <w:pPr>
         <w:pStyle w:val="Rubrik2"/>
@@ -1881,7 +1881,7 @@
               <a:graphicData uri="http://schemas.openxmlformats.org/drawingml/2006/picture">
                 <pic:pic>
                   <pic:nvPicPr>
-                    <pic:cNvPr descr="Socioekonomisk_analys_NMS_files/figure-docx/unnamed-chunk-5-1.png" id="36" name="Picture"/>
+                    <pic:cNvPr descr="Socioekonomisk_analys_NMS_files/figure-docx/unnamed-chunk-6-1.png" id="36" name="Picture"/>
                     <pic:cNvPicPr>
                       <a:picLocks noChangeArrowheads="1" noChangeAspect="1"/>
                     </pic:cNvPicPr>
@@ -1918,7 +1918,7 @@
       <w:pPr>
         <w:pStyle w:val="ImageCaption"/>
       </w:pPr>
-      <w:bookmarkStart w:id="37" w:name="fig:unnamed-chunk-5"/>
+      <w:bookmarkStart w:id="37" w:name="fig:unnamed-chunk-6"/>
       <w:bookmarkEnd w:id="37"/>
       <w:r>
         <w:rPr>
@@ -1968,18 +1968,74 @@
     </w:p>
     <w:p>
       <w:pPr>
-        <w:pStyle w:val="SourceCode"/>
-      </w:pPr>
+        <w:pStyle w:val="CaptionedFigure"/>
+      </w:pPr>
+      <w:r>
+        <w:drawing>
+          <wp:inline>
+            <wp:extent cx="5753100" cy="3595687"/>
+            <wp:effectExtent b="0" l="0" r="0" t="0"/>
+            <wp:docPr descr="Diagram 5. Befolkningsförändring i Norra Mellansverige år 2019-2029 respektive 2023-2033 i absoluta tal uppdelat per län (Källa: SCB)" title="" id="39" name="Picture"/>
+            <a:graphic>
+              <a:graphicData uri="http://schemas.openxmlformats.org/drawingml/2006/picture">
+                <pic:pic>
+                  <pic:nvPicPr>
+                    <pic:cNvPr descr="Socioekonomisk_analys_NMS_files/figure-docx/unnamed-chunk-7-1.png" id="40" name="Picture"/>
+                    <pic:cNvPicPr>
+                      <a:picLocks noChangeArrowheads="1" noChangeAspect="1"/>
+                    </pic:cNvPicPr>
+                  </pic:nvPicPr>
+                  <pic:blipFill>
+                    <a:blip r:embed="rId38"/>
+                    <a:stretch>
+                      <a:fillRect/>
+                    </a:stretch>
+                  </pic:blipFill>
+                  <pic:spPr bwMode="auto">
+                    <a:xfrm>
+                      <a:off x="0" y="0"/>
+                      <a:ext cx="5753100" cy="3595687"/>
+                    </a:xfrm>
+                    <a:prstGeom prst="rect">
+                      <a:avLst/>
+                    </a:prstGeom>
+                    <a:noFill/>
+                    <a:ln w="9525">
+                      <a:noFill/>
+                      <a:headEnd/>
+                      <a:tailEnd/>
+                    </a:ln>
+                  </pic:spPr>
+                </pic:pic>
+              </a:graphicData>
+            </a:graphic>
+          </wp:inline>
+        </w:drawing>
+      </w:r>
+    </w:p>
+    <w:p>
+      <w:pPr>
+        <w:pStyle w:val="ImageCaption"/>
+      </w:pPr>
+      <w:bookmarkStart w:id="41" w:name="fig:unnamed-chunk-7"/>
+      <w:bookmarkEnd w:id="41"/>
       <w:r>
         <w:rPr>
-          <w:rStyle w:val="VerbatimChar"/>
+          <w:iCs/>
+          <w:i/>
         </w:rPr>
-        <w:t xml:space="preserve">## NULL</w:t>
-      </w:r>
-    </w:p>
-    <w:p>
-      <w:pPr>
-        <w:pStyle w:val="FirstParagraph"/>
+        <w:t xml:space="preserve">Diagram 5.</w:t>
+      </w:r>
+      <w:r>
+        <w:t xml:space="preserve"> </w:t>
+      </w:r>
+      <w:r>
+        <w:t xml:space="preserve">Befolkningsförändring i Norra Mellansverige år 2019-2029 respektive 2023-2033 i absoluta tal uppdelat per län (Källa: SCB)</w:t>
+      </w:r>
+    </w:p>
+    <w:p>
+      <w:pPr>
+        <w:pStyle w:val="BodyText"/>
       </w:pPr>
       <w:r>
         <w:t xml:space="preserve">När vi delar upp befolkningsprognosen per län så ser vi att det finns skillnader inom Norra Mellansverige där Värmland har det största tappet i befolkningstillväxt på 10 års sikt i 2021 års prognos jämfört med prognosen året innan. I jämförelsen 2020-2030 hade Värmland en förväntad total ökning på knappt 4 900 personer, men förändringen 2021-2031 i 2021 års prognos visar en förväntad minskning på drygt 3 000 personer. I 2021 års prognos förväntas befolkningen minska i samtliga län fram till 2031.</w:t>
@@ -1993,9 +2049,9 @@
         <w:t xml:space="preserve">De största förändringarna sett till åldersgrupper är bland barn och unga, där man i föregående framskrivning såg en ökning. I 2021 års framskrivning förväntas även befolkningen 0-19 år minska. Den största skillnaden mellan framskrivningarna när det gäller den arbetsföra befolkningen syns i Värmland, där den tidigare förväntade minskningen med 3 800 personer nu ökat till en förväntad minskning med 6 800 personer till 2031.</w:t>
       </w:r>
     </w:p>
-    <w:bookmarkEnd w:id="38"/>
-    <w:bookmarkEnd w:id="39"/>
-    <w:bookmarkStart w:id="44" w:name="utbildning"/>
+    <w:bookmarkEnd w:id="42"/>
+    <w:bookmarkEnd w:id="43"/>
+    <w:bookmarkStart w:id="48" w:name="utbildning"/>
     <w:p>
       <w:pPr>
         <w:pStyle w:val="Rubrik1"/>
@@ -2029,7 +2085,7 @@
         <w:t xml:space="preserve">Utbildningsnivå används ofta som en indikator på humankapitalet i samhället och är en viktig förutsättning för regional attraktivitet, utveckling och tillväxt. Ett vanligt förekommande humankapitalmått är andelen av befolkningen med högre utbildning, vilket oftast definieras som minst treårig eftergymnasial utbildning. Vi har i denna analys valt att inkludera all eftergymnasial utbildning för att fånga in samtlig eftergymnasial utbildning, såsom de viktiga yrkeshögskoleutbildningar som sker i samverkan med det lokala arbetslivet och där studenterna i mycket hög grad går direkt till jobb.</w:t>
       </w:r>
     </w:p>
-    <w:bookmarkStart w:id="40" w:name="befolkning-med-eftergymnasial-utbildning"/>
+    <w:bookmarkStart w:id="44" w:name="befolkning-med-eftergymnasial-utbildning"/>
     <w:p>
       <w:pPr>
         <w:pStyle w:val="Rubrik2"/>
@@ -2103,8 +2159,8 @@
         <w:t xml:space="preserve">De låga utbildningsnivåerna i Värmland, Dalarna och Gävleborg kan delvis spegla de dominerande branscherna i länen, som byggverksamhet, skogs-, stål- och verkstadsindustri. För många av de här jobben räcker det med en yrkesutbildning på gymnasienivå, men de är viktiga för tillväxten i Norra Mellansverige. Det är viktigt att fler i Värmland, Dalarna och Gävleborg går längre i utbildningskedjan, men behovet av högutbildad kompetens behöver kopplas ihop med arbetsmarknaden i länen så att man möter upp kompetensbehoven hos näringsliv och offentlig sektor. Om fler invånare i Norra Mellansverige når en högre utbildningsnivå och det samtidigt inte finns ett matchande behov riskerar dessa människor istället att tvingas bort från regionen i jakt på ett passande jobb.</w:t>
       </w:r>
     </w:p>
-    <w:bookmarkEnd w:id="40"/>
-    <w:bookmarkStart w:id="41" w:name="övergång-från-grundskolan-till-gymnasiet"/>
+    <w:bookmarkEnd w:id="44"/>
+    <w:bookmarkStart w:id="45" w:name="övergång-från-grundskolan-till-gymnasiet"/>
     <w:p>
       <w:pPr>
         <w:pStyle w:val="Rubrik2"/>
@@ -2178,8 +2234,8 @@
         <w:t xml:space="preserve">När vi ser på genomströmningen på gymnasiet och andelen elever som avslutar studierna med examen inom tre eller fyra år så ligger Värmland och Gävleborg över riket för både yrkesprogram och högskoleförberedande program. I Dalarna är det på båda programmen en lägre andel av eleverna som kommer igenom på tre år, men fler som sedan går klart högskoleförberedande program på fyra år jämfört med rikssnittet.</w:t>
       </w:r>
     </w:p>
-    <w:bookmarkEnd w:id="41"/>
-    <w:bookmarkStart w:id="42" w:name="Xa0fdc2f3f53c9f5b3c0311eda7028a2638f0e9a"/>
+    <w:bookmarkEnd w:id="45"/>
+    <w:bookmarkStart w:id="46" w:name="Xa0fdc2f3f53c9f5b3c0311eda7028a2638f0e9a"/>
     <w:p>
       <w:pPr>
         <w:pStyle w:val="Rubrik2"/>
@@ -2229,8 +2285,8 @@
         <w:t xml:space="preserve">På kommunnivå har det också skett stora förändringar om vi jämför andelarna kvinnor och män som gått vidare till högskola inom tre år under dessa fem år . I Värmland är Eda den kommun som ser den största ökningen bland både kvinnor och män som går till högskola inom tre år efter gymnasiet. Andelen kvinnor har ökat med nästan 35 procentenheter medan andelen män ökat med nästan elva procentenheter. Kullarna är dock små, mellan 21-36 personer, vilket innebär att varje individ får stort genomslag procentuellt. Den största minskningen bland kvinnor i Värmland syns i Hagfors, där minskningen är nästan 15 procentenheter under dessa fem år. Den största minskningen bland män har skett i Kristinehamn, med drygt 12 procentenheter färre män som gick till högskola inom tre år efter gymnasiet. I Dalarna har den största ökningen bland kvinnor skett i Malung-Sälen, med 21 procentenheter. Bland männen är ökningen störst i Vansbro, där nästan 14 procentenheter fler män gick vidare till högskola i slutet av femårsperioden. Även i dessa kommuner är kullarna ganska små, mellan 17-43 personer, så siffrorna bör tolkas med försiktighet. Den största minskningen bland kvinnor i Dalarna har skett i Leksand, där minskningen är drygt fyra procentenheter. Den största minskningen bland män syns i Säter, med nästan 26 procentenheter färre män gått till högskola inom tre år efter gymnasiet. Den största ökningen bland både kvinnor och män i Gävleborg har skett i Ljusdals kommun, där drygt 22 procentenheter fler kvinnor och nästan 14 procentenheter fler män gått vidare till högskola i slutet av femårsperioden. Den största minskningen bland kvinnor syns i Hofors, en minskning med drygt elva procentenheter. Bland männen är minskningen störst i Ovanåker, där 21 procentenheter färre män gick vidare till högskola inom tre år efter gymnasiet.</w:t>
       </w:r>
     </w:p>
-    <w:bookmarkEnd w:id="42"/>
-    <w:bookmarkStart w:id="43" w:name="X53ddddaa6b74246a848a2457da46333593cc31c"/>
+    <w:bookmarkEnd w:id="46"/>
+    <w:bookmarkStart w:id="47" w:name="X53ddddaa6b74246a848a2457da46333593cc31c"/>
     <w:p>
       <w:pPr>
         <w:pStyle w:val="Rubrik2"/>
@@ -2296,9 +2352,9 @@
         <w:t xml:space="preserve">Unga behöver också inspireras att utbilda sig för den regionala arbetsmarknaden eller rustas för att på sikt starta eget företag och se egenföretagande som en försörjningsmöjlighet. Ett närmare samarbete mellan arbetsgivare och utbildare och ett större fokus på innovation och entreprenörskap skulle bättre kunna möta den regionala kompetensförsörjningen och gynna regionens tillväxt.</w:t>
       </w:r>
     </w:p>
-    <w:bookmarkEnd w:id="43"/>
-    <w:bookmarkEnd w:id="44"/>
-    <w:bookmarkStart w:id="52" w:name="arbetsmarknad"/>
+    <w:bookmarkEnd w:id="47"/>
+    <w:bookmarkEnd w:id="48"/>
+    <w:bookmarkStart w:id="56" w:name="arbetsmarknad"/>
     <w:p>
       <w:pPr>
         <w:pStyle w:val="Rubrik1"/>
@@ -2332,7 +2388,7 @@
         <w:t xml:space="preserve">Redan innan Covid-19-pandemin bröt ut började de senaste årens högkonjunktur mattas av men pandemin innebar en väldig inbromsning av ekonomin. Vissa branscher drabbades mycket hårt av pandemin och restriktionerna. För Norra Mellansveriges del gällde det särskilt gränshandeln mot Norge, som är betydande i delar av Värmland, och besöksnäringen i Dalarna. Även tillverkningsindustrin drabbades av minskad efterfrågan, med omfattande varsel som följd. Världsekonomin har dock återhämtat sig igen efter pandemin. Under senare delen av 2022 kommer Sverige åter gå in i en mild högkonjunktur, enligt Konjunkturinstitutets bedömning, givet att smittspridningen fortsätter minska. Arbetslösheten förväntas dock vara fortsatt relativt hög. Samtidigt måste påpekas att Konjunkturinstitutets prognos togs fram innan kriget i Ukraina inleddes och det är i skrivande stund osäkert vilken påverkan det kan komma att få på ekonomi och arbetsmarknader i Norra Mellansverige.</w:t>
       </w:r>
     </w:p>
-    <w:bookmarkStart w:id="45" w:name="sysselsättningsgrad-och-arbetslöshet"/>
+    <w:bookmarkStart w:id="49" w:name="sysselsättningsgrad-och-arbetslöshet"/>
     <w:p>
       <w:pPr>
         <w:pStyle w:val="Rubrik2"/>
@@ -2398,8 +2454,8 @@
         <w:t xml:space="preserve">Det finns också stora skillnader mellan olika grupper. Personer med kort utbildning, ungdomar och utrikes födda är tre grupper som har en särskilt svag ställning på arbetsmarknaden. Även personer med nedsatt arbetsförmåga har ofta svårare att ta sig in på arbetsmarknaden.</w:t>
       </w:r>
     </w:p>
-    <w:bookmarkEnd w:id="45"/>
-    <w:bookmarkStart w:id="49" w:name="X386e978f9c26e048dbaead6c1ddf68c9608e352"/>
+    <w:bookmarkEnd w:id="49"/>
+    <w:bookmarkStart w:id="53" w:name="X386e978f9c26e048dbaead6c1ddf68c9608e352"/>
     <w:p>
       <w:pPr>
         <w:pStyle w:val="Rubrik2"/>
@@ -2417,7 +2473,7 @@
         <w:t xml:space="preserve">Arbetsmarknaden för särskilt utsatta grupper</w:t>
       </w:r>
     </w:p>
-    <w:bookmarkStart w:id="46" w:name="ungdomar"/>
+    <w:bookmarkStart w:id="50" w:name="ungdomar"/>
     <w:p>
       <w:pPr>
         <w:pStyle w:val="Rubrik3"/>
@@ -2467,8 +2523,8 @@
         <w:t xml:space="preserve">Skillnaderna mellan länen och könen vad gäller ungdomsarbetslöshet generellt gäller också långtidsarbetslöshet. Långtidsarbetslösheten bland unga är betydligt högre i Gävleborg jämfört med övriga län i Norra Mellansverige samt riket. Värmland är i nivå med riket medan Dalarna befinner sig något under. Långtidsarbetslöshet bland ungdomar är särskilt problematiskt eftersom det kan få stora konsekvenser för individens framtidsmöjligheter. Längre perioder av arbetslöshet i unga år gör det betydligt svårare att etablera sig på arbetsmarknaden och har också negativa effekter på den framtida löneutvecklingen.</w:t>
       </w:r>
     </w:p>
-    <w:bookmarkEnd w:id="46"/>
-    <w:bookmarkStart w:id="47" w:name="utrikes-födda"/>
+    <w:bookmarkEnd w:id="50"/>
+    <w:bookmarkStart w:id="51" w:name="utrikes-födda"/>
     <w:p>
       <w:pPr>
         <w:pStyle w:val="Rubrik3"/>
@@ -2534,8 +2590,8 @@
         <w:t xml:space="preserve">För att klara den framtida kompetensförsörjningen, med en demografisk struktur med allt färre i arbetsför ålder per pensionär, barn och ungdom, är en stor utmaning hur man ska få den stora gruppen lågutbildade utrikes födda i arbete. En del i denna grupp har inte ens fullgjort grundskolan och har således en tämligen lång väg till en gymnasieexamen. Här finns en potential i de som är överutbildade för sina yrken. Denna grupp torde vara enklare att med insatser förflytta till mer kvalificerade arbetsuppgifter och därmed frigöra mindre kvalificerade arbeten till de som saknar gymnasieexamen. Även för de som saknar gymnasieexamen kan insatser behövas, men det är sannolikt enklare för gruppen att tillgodogöra sig en konkret yrkesutbildning än att fullgöra en hel gymnasieutbildning. Det finns vissa indikationer på att vi har varit mer fokuserade på att få nyanlända i arbete än att se till kvaliteten på matchningen, ett fullt rimligt fokus då antalet nyanlända i etablering har varit högt under många år. Om invandringen fortsätter att minska och arbetskraftsbristen håller i sig – åtminstone på lite längre sikt – behöver vi möjligen titta mer på hur matchningen fungerar, och där utgör överutbildade en potential.</w:t>
       </w:r>
     </w:p>
-    <w:bookmarkEnd w:id="47"/>
-    <w:bookmarkStart w:id="48" w:name="personer-med-funktionsnedsättning"/>
+    <w:bookmarkEnd w:id="51"/>
+    <w:bookmarkStart w:id="52" w:name="personer-med-funktionsnedsättning"/>
     <w:p>
       <w:pPr>
         <w:pStyle w:val="Rubrik3"/>
@@ -2577,9 +2633,9 @@
         <w:t xml:space="preserve">Cirka 16 procent av befolkningen 16-64 år har en funktionsnedsättning. 42 procent av dessa har nedsatt arbetsförmåga.</w:t>
       </w:r>
     </w:p>
-    <w:bookmarkEnd w:id="48"/>
-    <w:bookmarkEnd w:id="49"/>
-    <w:bookmarkStart w:id="50" w:name="arbetsmarknaden-under-covid-19-pandemin"/>
+    <w:bookmarkEnd w:id="52"/>
+    <w:bookmarkEnd w:id="53"/>
+    <w:bookmarkStart w:id="54" w:name="arbetsmarknaden-under-covid-19-pandemin"/>
     <w:p>
       <w:pPr>
         <w:pStyle w:val="Rubrik2"/>
@@ -2653,8 +2709,8 @@
         <w:t xml:space="preserve">Pandemin kan också ha fått andra effekter på arbetsmarknaden. En tydlig konsekvens är att många arbeten till viss del har ändrat karaktär i samband med att arbetsmarknaden har ställt om mot ökad digitalisering. Behov av arbetskraft med kunskaper inom digitala verktyg kan ha ökat inom många branscher. Samtidigt har distansarbete blivit allt vanligare vilket gör att människors möjliga arbetsmarknad har utvidgats geografiskt. Det betyder att arbetsgivare i Norra Mellansverige kan söka arbetskraft i hela landet, samtidigt som människor i Norra Mellansverige har större möjlighet att bo här men arbeta för arbetsgivare lokaliserade till andra regioner. Vilka konsekvenser det får för sysselsättning, arbetslöshet och matchning i Norra Mellansverige återstår att se.</w:t>
       </w:r>
     </w:p>
-    <w:bookmarkEnd w:id="50"/>
-    <w:bookmarkStart w:id="51" w:name="en-könssegregerad-arbetsmarknad"/>
+    <w:bookmarkEnd w:id="54"/>
+    <w:bookmarkStart w:id="55" w:name="en-könssegregerad-arbetsmarknad"/>
     <w:p>
       <w:pPr>
         <w:pStyle w:val="Rubrik2"/>
@@ -2712,9 +2768,9 @@
         <w:t xml:space="preserve">En könssegregerad arbetsmarknad motverkar dynamik och tillväxt. Rörligheten på arbetsmarknaden hindras när män och kvinnor är låsta inom rådande könsstrukturer. Människor begränsas också i sina yrkesval vilket innebär att många kanske arbetar inom yrken där de inte når sin fulla potential, eller att utbildningsvalen inte motsvarar arbetsmarknadens behov i den utsträckning som hade kunnat vara fallet om könsnormerna varit mindre starka. Många potentiellt duktiga kvinnliga ledare kanske avstår från att söka ledarutbildningar eller ledaryrken på grund av bristen på förebilder och motverkande normer. I slutändan kan en könssegregerad arbetsmarknad minska länens attraktionskraft för både nuvarande invånare och potentiella inflyttare.</w:t>
       </w:r>
     </w:p>
-    <w:bookmarkEnd w:id="51"/>
-    <w:bookmarkEnd w:id="52"/>
-    <w:bookmarkStart w:id="57" w:name="ohälsa"/>
+    <w:bookmarkEnd w:id="55"/>
+    <w:bookmarkEnd w:id="56"/>
+    <w:bookmarkStart w:id="61" w:name="ohälsa"/>
     <w:p>
       <w:pPr>
         <w:pStyle w:val="Rubrik1"/>
@@ -2748,7 +2804,7 @@
         <w:t xml:space="preserve">Ohälsan är högre i Norra Mellansverige jämfört med riket. Alla tre länen finns också på listan över de fem län där den psykiska ohälsan ökar mest - med 22-23 procent mellan 2010 och 2019 . För Norra Mellansverige innebär det stora kostnader i form av både uteblivna skatteintäkter och kostnader för hälso- och sjukvård.</w:t>
       </w:r>
     </w:p>
-    <w:bookmarkStart w:id="53" w:name="X0944cf28b4768a53061dadc5137fea9515a3a0c"/>
+    <w:bookmarkStart w:id="57" w:name="X0944cf28b4768a53061dadc5137fea9515a3a0c"/>
     <w:p>
       <w:pPr>
         <w:pStyle w:val="Rubrik2"/>
@@ -2822,8 +2878,8 @@
         <w:t xml:space="preserve">En bidragande orsak till kvinnors högre psykiska ohälsa är den ojämställda fördelningen av hemarbetet. Forskning har visat att kvinnors självrapporterade psykiska stress är högre bland de som lägger mer tid på både betalt arbete och obetalt hushållsarbete. I studien kunde man inte se samma mönster hos män. Resultaten innebär att könsskillnaden i stressrelaterad psykisk ohälsa skulle kunna minska om männen tog mer ansvar för det obetalda hemarbetet.</w:t>
       </w:r>
     </w:p>
-    <w:bookmarkEnd w:id="53"/>
-    <w:bookmarkStart w:id="54" w:name="självskattad-hälsa"/>
+    <w:bookmarkEnd w:id="57"/>
+    <w:bookmarkStart w:id="58" w:name="självskattad-hälsa"/>
     <w:p>
       <w:pPr>
         <w:pStyle w:val="Rubrik2"/>
@@ -2849,8 +2905,8 @@
         <w:t xml:space="preserve">Som komplement till ohälsotal och sjukpenningtal, som mäter ohälsa bland den del av befolkningen med anknytning till arbetsmarknaden, finns enkätuppgifter som mäter subjektiv hälsa utifrån hela befolkningen. En vanlig källa är den Nationella Folkhälsoenkäten som genomförs av Folkhälsomyndigheten. Självskattad hälsa är ett vanligt och sammanfattande mått på subjektiv hälsa. Till skillnad från ohälso- och sjukpenningtalen, där Norra Mellansverige sticker ut negativt, finns det ingen signifikant skillnad mot vare sig riket eller mellan de tre länen (de skillnader som finns är inom ramen för konfidensintervallen). 68-71 procent av kvinnorna och 71-75 procent bland männen uppger att de har en bra eller mycket bra hälsa. Cirka sex procent av kvinnorna och männen uppger att de har en dålig eller mycket dålig hälsa.</w:t>
       </w:r>
     </w:p>
-    <w:bookmarkEnd w:id="54"/>
-    <w:bookmarkStart w:id="55" w:name="hälsan-under-pandemin"/>
+    <w:bookmarkEnd w:id="58"/>
+    <w:bookmarkStart w:id="59" w:name="hälsan-under-pandemin"/>
     <w:p>
       <w:pPr>
         <w:pStyle w:val="Rubrik2"/>
@@ -2884,8 +2940,8 @@
         <w:t xml:space="preserve">Trots att Covid-19 är en allvarlig sjukdom är sjukdomstillståndet dock övergående för de allra flesta som drabbats. För vissa har dock Covid-sjukdomen inneburit mer långvarig besvär. Ca 30 000 svenskar har diagnosticerats med postcovid , långvariga symptom som uppstått till följd av tidigare Covid-sjukdom och som i vissa fall har stor inverkan på livskvalitén hos den enskilde. Postcovid är vanligare bland de som drabbades av allvarlig sjukdom, men sett i relation till alla som haft Covid-infektion är det fortfarande en relativt ovanlig diagnos. Det är därmed oklart i vilken utsträckning Covid-19 påverkar den allmänna folkhälsan i ett längre perspektiv. Oklarheten gäller också befolkningens psykiska hälsa. Symptom som sömnsvårigheter, trötthet, oro och ångest ökade under pandemin. Om ökningen håller i sig på sikt, efter att restriktionerna har släppt, återstår att se.</w:t>
       </w:r>
     </w:p>
-    <w:bookmarkEnd w:id="55"/>
-    <w:bookmarkStart w:id="56" w:name="ekonomiskt-utanförskap"/>
+    <w:bookmarkEnd w:id="59"/>
+    <w:bookmarkStart w:id="60" w:name="ekonomiskt-utanförskap"/>
     <w:p>
       <w:pPr>
         <w:pStyle w:val="Rubrik2"/>
@@ -2983,9 +3039,9 @@
         <w:t xml:space="preserve">Även bland personer med funktionsnedsättning är det ekonomiska utanförskapet stort i relation till befolkningen i helhet. Även här beror det till stor del på gruppens lägre arbetsmarknadsdeltagande. I Nationella Folkhälsoenkäten ställs frågor kring ekonomi. Sex av tio personer med funktionsnedsättning har svårt att få ekonomin att gå ihop och två tredjedelar oroar sig för sin framtida ekonomiska situation, visar analyser baserade på Myndigheten för Delaktighets nationella undersökningspanel.</w:t>
       </w:r>
     </w:p>
-    <w:bookmarkEnd w:id="56"/>
-    <w:bookmarkEnd w:id="57"/>
-    <w:bookmarkStart w:id="66" w:name="näringsliv"/>
+    <w:bookmarkEnd w:id="60"/>
+    <w:bookmarkEnd w:id="61"/>
+    <w:bookmarkStart w:id="70" w:name="näringsliv"/>
     <w:p>
       <w:pPr>
         <w:pStyle w:val="Rubrik1"/>
@@ -3017,7 +3073,7 @@
         <w:t xml:space="preserve">Tillverkningsindustrin är fortfarande viktig i Norra Mellansverige, och förväntas vara viktig även i framtiden, men sysselsätter allt färre personer. I takt med att sysselsättningen inom industrin har minskat har den ökat inom andra branscher, främst i den offentliga sektorn men också inom besöksnäring (främst i Dalarna) och handel (där gränshandeln vuxit stort i Värmland).</w:t>
       </w:r>
     </w:p>
-    <w:bookmarkStart w:id="60" w:name="X468018e786d62984380188f95e707532d6e90b2"/>
+    <w:bookmarkStart w:id="64" w:name="X468018e786d62984380188f95e707532d6e90b2"/>
     <w:p>
       <w:pPr>
         <w:pStyle w:val="Rubrik2"/>
@@ -3043,7 +3099,7 @@
         <w:t xml:space="preserve">Vi kommer i framtiden inte att kunna organisera samhället som vi har gjort hittills, vilket kommer att påverka hela samhället och inte minst näringslivet. Det finns två orsaker till att det förhåller sig så, klimatförändringarna och den demografiska strukturen. Båda dessa kräver var och en för sig att en omställning sker men kommer tillsammans att förstärka detta omvandlingstryck.</w:t>
       </w:r>
     </w:p>
-    <w:bookmarkStart w:id="58" w:name="klimatförändringarna"/>
+    <w:bookmarkStart w:id="62" w:name="klimatförändringarna"/>
     <w:p>
       <w:pPr>
         <w:pStyle w:val="Rubrik3"/>
@@ -3077,8 +3133,8 @@
         <w:t xml:space="preserve">Tillverkningsindustrin står för en stor andel av utsläppen och för att klara klimatomställningen krävs att de i snabb takt ställer om till en fossilfri produktion. Livsmedel och transporter är två andra områden som kommer att behöva ställas om för att uppnå målet om ett fossilfritt Sverige.</w:t>
       </w:r>
     </w:p>
-    <w:bookmarkEnd w:id="58"/>
-    <w:bookmarkStart w:id="59" w:name="en-förändrad-demografisk-struktur"/>
+    <w:bookmarkEnd w:id="62"/>
+    <w:bookmarkStart w:id="63" w:name="en-förändrad-demografisk-struktur"/>
     <w:p>
       <w:pPr>
         <w:pStyle w:val="Rubrik3"/>
@@ -3110,9 +3166,9 @@
         <w:t xml:space="preserve">Här bör särskilt nämnas den stora grupp invandrare som anlänt till Sverige under de senaste 5-10 åren. Givet den utmaning vi står inför med en ökad andel äldre, utgör denna grupp en demografisk potential, men då behöver de komma i arbete. Redan idag har dock utrikes födda stor betydelse för kompetensförsörjningen där nästan 20 procent av de förvärvsarbetande på svensk arbetsmarknad är födda utrikes. Drygt en tredjedel av dessa har invandrat till Sverige de senaste 10 åren. I vissa yrkesgrupper är andelen utrikes födda ännu högre, exempelvis är var tredje läkare i Sverige utrikesfödd. Invandring kan underlätta hanteringen av den demografiska utmaningen med en högre andel äldre i befolkningen. På längre sikt är inte invandringen en lösning då även invandrare blir ett år äldre varje år. För att på lång sikt öka andelen yngre i befolkningen behöver barnafödandet öka, tvärtemot den trend vi ser i alla länder med högt välstånd.</w:t>
       </w:r>
     </w:p>
-    <w:bookmarkEnd w:id="59"/>
-    <w:bookmarkEnd w:id="60"/>
-    <w:bookmarkStart w:id="61" w:name="branschernas-sysselsättningsutveckling"/>
+    <w:bookmarkEnd w:id="63"/>
+    <w:bookmarkEnd w:id="64"/>
+    <w:bookmarkStart w:id="65" w:name="branschernas-sysselsättningsutveckling"/>
     <w:p>
       <w:pPr>
         <w:pStyle w:val="Rubrik2"/>
@@ -3146,8 +3202,8 @@
         <w:t xml:space="preserve">Det finns en geografisk dimension av denna strukturomvandling där sysselsatta i branschen tillverkningsindustri i större utsträckning är lokaliserade i glesare områden medan sysselsatta i branschen företagstjänster i större utsträckning är lokaliserade i täta områden, antingen i regioncentra eller i en storstadsregion. Nedgången i antal sysselsatta inom tillverkningsindustri kan leda till en uppgång i företagstjänster, men i en annan kommun eller till och med utanför Norra Mellansverige. Denna risk ökar om utbudet av högutbildad arbetskraft inte utvecklas i samma takt i Norra Mellansverige som i storstadsregionerna, en trend som vi ser i Norra Mellansverige (se avsnittet om utbildning ovan).</w:t>
       </w:r>
     </w:p>
-    <w:bookmarkEnd w:id="61"/>
-    <w:bookmarkStart w:id="62" w:name="omställningskapacitet"/>
+    <w:bookmarkEnd w:id="65"/>
+    <w:bookmarkStart w:id="66" w:name="omställningskapacitet"/>
     <w:p>
       <w:pPr>
         <w:pStyle w:val="Rubrik2"/>
@@ -3189,8 +3245,8 @@
         <w:t xml:space="preserve">Med det sagt så säger denna bild att innovationsförmågan i Norra Mellansverige är låg i jämförelse med andra regioner i Sverige. I EU:s landrapport år 2020 konstateras att Sveriges samtliga NUTS2-regioner med undantag av Norra Mellansverige har en bruttoregionalprodukt (BRP) som ligger över genomsnittet för EU:s regioner. Norra Mellansverige tillhör - tillsammans med Östra Mellansverige, Övre Norrland och Mellersta Norrland – de regioner i Sverige som haft en låg eller till och med negativ produktivitetstillväxt. Norra Mellansverige har också identifierats som en ”middle income trap”-region i EU-kommissionens projekt Industrial Transition, vilket innebär att man inte kan konkurrera med låga löner men samtidigt har svårt att attrahera innovationskapital. Särskilt identifierades en låg innovationskapacitet i små och medelstora företag. Det finns en hög grad av internationalisering inom industrin i Norra Mellansverige men till stor del i de allra största företagen, bland de små och medelstora företagen är internationaliseringskapaciteten och kompetensen låg. Dessa analyser ger en sammantagen bild av Norra Mellansverige som en NUTS2-region med ett stort behov av men låg kapacitet att genomföra en stor omställning.</w:t>
       </w:r>
     </w:p>
-    <w:bookmarkEnd w:id="62"/>
-    <w:bookmarkStart w:id="63" w:name="X2e95f14cc3bfc1e323ade69147f9356b7a78990"/>
+    <w:bookmarkEnd w:id="66"/>
+    <w:bookmarkStart w:id="67" w:name="X2e95f14cc3bfc1e323ade69147f9356b7a78990"/>
     <w:p>
       <w:pPr>
         <w:pStyle w:val="Rubrik2"/>
@@ -3224,8 +3280,8 @@
         <w:t xml:space="preserve">I Långtidsutredningen 2019 konstaterades att vi haft ökade klyftor i Sverige mellan de som står utanför och de som har en stark ställning på arbetsmarknaden. Om Norra Mellansverige behöver genomgå en omställning för att klara såväl klimat- som demografiutmaningarna, har en svag kapacitet att genomföra denna omställning, har en högre andel invånare med svag ställning på arbetsmarknaden och vi samtidigt har ett trygghetssystem där de med svag ställning utsätts för en hårdare bedömning för att få ta del av vad de upplever som rättmätig ersättning på grund av bristande förmåga att delta på arbetsmarknaden, finns risk för att tilliten till samhället sjunker i dessa grupper.</w:t>
       </w:r>
     </w:p>
-    <w:bookmarkEnd w:id="63"/>
-    <w:bookmarkStart w:id="64" w:name="branschbredd"/>
+    <w:bookmarkEnd w:id="67"/>
+    <w:bookmarkStart w:id="68" w:name="branschbredd"/>
     <w:p>
       <w:pPr>
         <w:pStyle w:val="Rubrik2"/>
@@ -3267,8 +3323,8 @@
         <w:t xml:space="preserve">Det största glappet mellan den stad i länet som har störst branschbredd och den som har näst störst syns i Värmland, där Kristinehamn har 23 procentenheter färre branscher representerade än Karlstad. Detta kan jämföras med Dalarna där Borlänge bara har 6 procentenheter färre branscher än Falun. Det här är helt enkelt resultatet av olika strategier i länen. I Värmland satsas det framför allt på Karlstad som länets tillväxtort, medan Falun och Borlänge delar på det ansvaret i Dalarna. Branschbredden bekräftar alltså att dessa olika strategier fungerar.</w:t>
       </w:r>
     </w:p>
-    <w:bookmarkEnd w:id="64"/>
-    <w:bookmarkStart w:id="65" w:name="omsättning-och-antal-arbetsställen"/>
+    <w:bookmarkEnd w:id="68"/>
+    <w:bookmarkStart w:id="69" w:name="omsättning-och-antal-arbetsställen"/>
     <w:p>
       <w:pPr>
         <w:pStyle w:val="Rubrik2"/>
@@ -3310,9 +3366,9 @@
         <w:t xml:space="preserve">I Norra Mellansverige var nästan 13 700 personer sysselsatta inom jordbruk, skogsbruk och fiske år 2020, och många av dessa är skogsägare i form av egenföretagare. Omsättningen inom branschen är dock liten. Trots att branschen har 37 procent av antalet arbetsställen står den bara för knappt fem procent av den totala omsättningen.</w:t>
       </w:r>
     </w:p>
-    <w:bookmarkEnd w:id="65"/>
-    <w:bookmarkEnd w:id="66"/>
-    <w:bookmarkStart w:id="67" w:name="diskussion-och-sammanfattning"/>
+    <w:bookmarkEnd w:id="69"/>
+    <w:bookmarkEnd w:id="70"/>
+    <w:bookmarkStart w:id="71" w:name="diskussion-och-sammanfattning"/>
     <w:p>
       <w:pPr>
         <w:pStyle w:val="Rubrik1"/>
@@ -3394,8 +3450,8 @@
         <w:t xml:space="preserve">Externa chocker behöver inte komma i form av pandemi eller krig. Mindre ”chocker” som kan få stor betydelse för utvecklingen i en region som Norra Mellansverige kan till exempel komma i form av företagsnedläggningar eller etableringar. Samtidigt som externa chocker kan få stor betydelse för utvecklingen i Norra Mellansverige är det dock inte troligt att de påverkar de grundläggande strukturella förutsättningarna. De trender som diskuterats i analysen styrs inte enbart av externa förutsättningar, så som tillgång till jobb. Utbildningsnivåer, könssegregation på arbetsmarknaden, diskriminering och innovationsförmåga påverkas också av bland annat traditioner och normer. Sådana är i regel trögrörliga varför det är troligt att de grundläggande mönster som analysen redogör för kommer att bestå över tid, oavsett utvecklingen i Ukraina eller andra framtida krig, pandemier och andra eventuella händelser.</w:t>
       </w:r>
     </w:p>
-    <w:bookmarkEnd w:id="67"/>
-    <w:bookmarkStart w:id="68" w:name="referenser"/>
+    <w:bookmarkEnd w:id="71"/>
+    <w:bookmarkStart w:id="72" w:name="referenser"/>
     <w:p>
       <w:pPr>
         <w:pStyle w:val="Rubrik1"/>
@@ -3413,7 +3469,7 @@
         <w:t xml:space="preserve">Referenser</w:t>
       </w:r>
     </w:p>
-    <w:bookmarkEnd w:id="68"/>
+    <w:bookmarkEnd w:id="72"/>
     <w:sectPr>
       <w:headerReference r:id="rId10" w:type="even"/>
       <w:headerReference r:id="rId9" w:type="default"/>

</xml_diff>

<commit_message>
Test av att skicka upp ett worddokument.
</commit_message>
<xml_diff>
--- a/Socioekonomisk_analys_NMS.docx
+++ b/Socioekonomisk_analys_NMS.docx
@@ -83,7 +83,7 @@
         <w:pStyle w:val="Date"/>
       </w:pPr>
       <w:r>
-        <w:t xml:space="preserve">2024-10-30</w:t>
+        <w:t xml:space="preserve">2024-10-31</w:t>
       </w:r>
     </w:p>
     <w:bookmarkStart w:id="20" w:name="inledning"/>
@@ -1613,7 +1613,7 @@
               <a:graphicData uri="http://schemas.openxmlformats.org/drawingml/2006/picture">
                 <pic:pic>
                   <pic:nvPicPr>
-                    <pic:cNvPr descr="Socioekonomisk_analys_NMS_files/figure-docx/unnamed-chunk-3-1.png" id="23" name="Picture"/>
+                    <pic:cNvPr descr="Socioekonomisk_analys_NMS_files/figure-docx/unnamed-chunk-2-1.png" id="23" name="Picture"/>
                     <pic:cNvPicPr>
                       <a:picLocks noChangeArrowheads="1" noChangeAspect="1"/>
                     </pic:cNvPicPr>
@@ -1650,7 +1650,7 @@
       <w:pPr>
         <w:pStyle w:val="ImageCaption"/>
       </w:pPr>
-      <w:bookmarkStart w:id="24" w:name="fig:unnamed-chunk-3"/>
+      <w:bookmarkStart w:id="24" w:name="fig:unnamed-chunk-2"/>
       <w:bookmarkEnd w:id="24"/>
       <w:r>
         <w:rPr>
@@ -1688,7 +1688,7 @@
               <a:graphicData uri="http://schemas.openxmlformats.org/drawingml/2006/picture">
                 <pic:pic>
                   <pic:nvPicPr>
-                    <pic:cNvPr descr="Socioekonomisk_analys_NMS_files/figure-docx/unnamed-chunk-4-1.png" id="27" name="Picture"/>
+                    <pic:cNvPr descr="Socioekonomisk_analys_NMS_files/figure-docx/unnamed-chunk-3-1.png" id="27" name="Picture"/>
                     <pic:cNvPicPr>
                       <a:picLocks noChangeArrowheads="1" noChangeAspect="1"/>
                     </pic:cNvPicPr>
@@ -1725,7 +1725,7 @@
       <w:pPr>
         <w:pStyle w:val="ImageCaption"/>
       </w:pPr>
-      <w:bookmarkStart w:id="28" w:name="fig:unnamed-chunk-4"/>
+      <w:bookmarkStart w:id="28" w:name="fig:unnamed-chunk-3"/>
       <w:bookmarkEnd w:id="28"/>
       <w:r>
         <w:rPr>
@@ -1771,7 +1771,7 @@
               <a:graphicData uri="http://schemas.openxmlformats.org/drawingml/2006/picture">
                 <pic:pic>
                   <pic:nvPicPr>
-                    <pic:cNvPr descr="Socioekonomisk_analys_NMS_files/figure-docx/unnamed-chunk-5-1.png" id="31" name="Picture"/>
+                    <pic:cNvPr descr="Socioekonomisk_analys_NMS_files/figure-docx/unnamed-chunk-4-1.png" id="31" name="Picture"/>
                     <pic:cNvPicPr>
                       <a:picLocks noChangeArrowheads="1" noChangeAspect="1"/>
                     </pic:cNvPicPr>
@@ -1808,7 +1808,7 @@
       <w:pPr>
         <w:pStyle w:val="ImageCaption"/>
       </w:pPr>
-      <w:bookmarkStart w:id="32" w:name="fig:unnamed-chunk-5"/>
+      <w:bookmarkStart w:id="32" w:name="fig:unnamed-chunk-4"/>
       <w:bookmarkEnd w:id="32"/>
       <w:r>
         <w:rPr>
@@ -1881,7 +1881,7 @@
               <a:graphicData uri="http://schemas.openxmlformats.org/drawingml/2006/picture">
                 <pic:pic>
                   <pic:nvPicPr>
-                    <pic:cNvPr descr="Socioekonomisk_analys_NMS_files/figure-docx/unnamed-chunk-6-1.png" id="36" name="Picture"/>
+                    <pic:cNvPr descr="Socioekonomisk_analys_NMS_files/figure-docx/unnamed-chunk-5-1.png" id="36" name="Picture"/>
                     <pic:cNvPicPr>
                       <a:picLocks noChangeArrowheads="1" noChangeAspect="1"/>
                     </pic:cNvPicPr>
@@ -1918,7 +1918,7 @@
       <w:pPr>
         <w:pStyle w:val="ImageCaption"/>
       </w:pPr>
-      <w:bookmarkStart w:id="37" w:name="fig:unnamed-chunk-6"/>
+      <w:bookmarkStart w:id="37" w:name="fig:unnamed-chunk-5"/>
       <w:bookmarkEnd w:id="37"/>
       <w:r>
         <w:rPr>
@@ -1980,7 +1980,7 @@
               <a:graphicData uri="http://schemas.openxmlformats.org/drawingml/2006/picture">
                 <pic:pic>
                   <pic:nvPicPr>
-                    <pic:cNvPr descr="Socioekonomisk_analys_NMS_files/figure-docx/unnamed-chunk-7-1.png" id="40" name="Picture"/>
+                    <pic:cNvPr descr="Socioekonomisk_analys_NMS_files/figure-docx/unnamed-chunk-6-1.png" id="40" name="Picture"/>
                     <pic:cNvPicPr>
                       <a:picLocks noChangeArrowheads="1" noChangeAspect="1"/>
                     </pic:cNvPicPr>
@@ -2017,7 +2017,7 @@
       <w:pPr>
         <w:pStyle w:val="ImageCaption"/>
       </w:pPr>
-      <w:bookmarkStart w:id="41" w:name="fig:unnamed-chunk-7"/>
+      <w:bookmarkStart w:id="41" w:name="fig:unnamed-chunk-6"/>
       <w:bookmarkEnd w:id="41"/>
       <w:r>
         <w:rPr>

</xml_diff>